<commit_message>
word and excel updated
</commit_message>
<xml_diff>
--- a/Dokumentáció/Tesztelési Dokumentáció.docx
+++ b/Dokumentáció/Tesztelési Dokumentáció.docx
@@ -280,32 +280,11 @@
       <w:r>
         <w:t xml:space="preserve"> </w:t>
       </w:r>
-      <w:proofErr w:type="spellStart"/>
-      <w:r>
-        <w:t>excel</w:t>
-      </w:r>
-      <w:proofErr w:type="spellEnd"/>
-      <w:r>
-        <w:t xml:space="preserve"> táblázatban </w:t>
-      </w:r>
-      <w:r>
-        <w:t xml:space="preserve">tekinthető meg, ami a </w:t>
-      </w:r>
-      <w:proofErr w:type="spellStart"/>
-      <w:r>
-        <w:t>github</w:t>
-      </w:r>
-      <w:proofErr w:type="spellEnd"/>
-      <w:r>
-        <w:t xml:space="preserve"> </w:t>
-      </w:r>
-      <w:proofErr w:type="spellStart"/>
-      <w:r>
-        <w:t>repozitóriumom</w:t>
-      </w:r>
-      <w:proofErr w:type="spellEnd"/>
-      <w:r>
-        <w:t xml:space="preserve"> Dokumentáció mappájában található.</w:t>
+      <w:r>
+        <w:t xml:space="preserve">excel táblázatban </w:t>
+      </w:r>
+      <w:r>
+        <w:t>tekinthető meg, ami a github repozitóriumom Dokumentáció mappájában található.</w:t>
       </w:r>
     </w:p>
     <w:p>
@@ -324,13 +303,8 @@
       <w:r>
         <w:t xml:space="preserve">Projekt </w:t>
       </w:r>
-      <w:proofErr w:type="spellStart"/>
-      <w:r>
-        <w:t>Github</w:t>
-      </w:r>
-      <w:proofErr w:type="spellEnd"/>
-      <w:r>
-        <w:t xml:space="preserve"> link</w:t>
+      <w:r>
+        <w:t>Github link</w:t>
       </w:r>
       <w:r>
         <w:t>je</w:t>
@@ -490,6 +464,56 @@
           <w:lang w:eastAsia="hu-HU"/>
         </w:rPr>
         <w:t xml:space="preserve"> </w:t>
+      </w:r>
+    </w:p>
+    <w:p>
+      <w:pPr>
+        <w:pStyle w:val="Listaszerbekezds"/>
+        <w:tabs>
+          <w:tab w:val="left" w:pos="0"/>
+          <w:tab w:val="left" w:pos="567"/>
+        </w:tabs>
+        <w:spacing w:after="160"/>
+        <w:ind w:left="0" w:firstLine="0"/>
+        <w:jc w:val="left"/>
+        <w:rPr>
+          <w:rFonts w:cs="Times New Roman"/>
+          <w:noProof/>
+          <w:lang w:eastAsia="hu-HU"/>
+        </w:rPr>
+      </w:pPr>
+      <w:r>
+        <w:rPr>
+          <w:rFonts w:cs="Times New Roman"/>
+          <w:noProof/>
+          <w:lang w:eastAsia="hu-HU"/>
+        </w:rPr>
+        <w:t>Vizsgált teszteset: Játékosnév: a (kevesebb mint 4 karakter)</w:t>
+      </w:r>
+    </w:p>
+    <w:p>
+      <w:pPr>
+        <w:pStyle w:val="Listaszerbekezds"/>
+        <w:tabs>
+          <w:tab w:val="left" w:pos="0"/>
+          <w:tab w:val="left" w:pos="567"/>
+        </w:tabs>
+        <w:spacing w:after="160"/>
+        <w:ind w:left="0" w:firstLine="0"/>
+        <w:jc w:val="left"/>
+        <w:rPr>
+          <w:rFonts w:cs="Times New Roman"/>
+          <w:noProof/>
+          <w:lang w:eastAsia="hu-HU"/>
+        </w:rPr>
+      </w:pPr>
+      <w:r>
+        <w:rPr>
+          <w:rFonts w:cs="Times New Roman"/>
+          <w:noProof/>
+          <w:lang w:eastAsia="hu-HU"/>
+        </w:rPr>
+        <w:t>Az eredmény hibaüzenet.</w:t>
       </w:r>
     </w:p>
     <w:p>
@@ -621,6 +645,42 @@
     </w:p>
     <w:p>
       <w:pPr>
+        <w:tabs>
+          <w:tab w:val="left" w:pos="6345"/>
+        </w:tabs>
+        <w:ind w:left="142" w:firstLine="0"/>
+        <w:rPr>
+          <w:rFonts w:cs="Times New Roman"/>
+        </w:rPr>
+      </w:pPr>
+      <w:r>
+        <w:rPr>
+          <w:rFonts w:cs="Times New Roman"/>
+        </w:rPr>
+        <w:t>Vizsgált teszteset: Játékosnév: Teszteset1 (ez a játékosnév már szerepel az adatbázisban)</w:t>
+      </w:r>
+    </w:p>
+    <w:p>
+      <w:pPr>
+        <w:tabs>
+          <w:tab w:val="left" w:pos="6345"/>
+        </w:tabs>
+        <w:ind w:left="142" w:firstLine="0"/>
+        <w:rPr>
+          <w:rFonts w:cs="Times New Roman"/>
+          <w:noProof/>
+          <w:lang w:eastAsia="hu-HU"/>
+        </w:rPr>
+      </w:pPr>
+      <w:r>
+        <w:rPr>
+          <w:rFonts w:cs="Times New Roman"/>
+        </w:rPr>
+        <w:t>Az eredmény hibaüzenet.</w:t>
+      </w:r>
+    </w:p>
+    <w:p>
+      <w:pPr>
         <w:pStyle w:val="Listaszerbekezds"/>
         <w:keepNext/>
         <w:tabs>
@@ -1616,15 +1676,7 @@
         <w:ind w:left="709" w:firstLine="0"/>
       </w:pPr>
       <w:r>
-        <w:t xml:space="preserve">Tapasztalt hiba: Ebben az esetben a játék a billentyűzeten leütött gombokat csak jelentős késéssel tudja feldolgozni, különösképpen igaz ez a </w:t>
-      </w:r>
-      <w:proofErr w:type="spellStart"/>
-      <w:r>
-        <w:t>space</w:t>
-      </w:r>
-      <w:proofErr w:type="spellEnd"/>
-      <w:r>
-        <w:t xml:space="preserve"> billentyűre.</w:t>
+        <w:t>Tapasztalt hiba: Ebben az esetben a játék a billentyűzeten leütött gombokat csak jelentős késéssel tudja feldolgozni, különösképpen igaz ez a space billentyűre.</w:t>
       </w:r>
     </w:p>
     <w:p>
@@ -1651,15 +1703,7 @@
         <w:ind w:firstLine="0"/>
       </w:pPr>
       <w:r>
-        <w:t xml:space="preserve">A képernyőfelbontás 1920x1080 pixelnél alacsonyabb. Ebben az esetben még a reszponzív törekvések ellenére is előfordulhatnak apróbb/nagyobb </w:t>
-      </w:r>
-      <w:proofErr w:type="spellStart"/>
-      <w:r>
-        <w:t>kinézetbeli</w:t>
-      </w:r>
-      <w:proofErr w:type="spellEnd"/>
-      <w:r>
-        <w:t xml:space="preserve"> torzulások, ezért úgy határoztam, hogy a játék minimális rendszerkövetelményei közé sorolom ezt is, hiszen csak ezen felbontás felett tudom biztosítani a játék eredeti, hibamentes kinézetét.</w:t>
+        <w:t>A képernyőfelbontás 1920x1080 pixelnél alacsonyabb. Ebben az esetben még a reszponzív törekvések ellenére is előfordulhatnak apróbb/nagyobb kinézetbeli torzulások, ezért úgy határoztam, hogy a játék minimális rendszerkövetelményei közé sorolom ezt is, hiszen csak ezen felbontás felett tudom biztosítani a játék eredeti, hibamentes kinézetét.</w:t>
       </w:r>
     </w:p>
     <w:p>

</xml_diff>